<commit_message>
Edited the datastore of our project in the SRS
</commit_message>
<xml_diff>
--- a/Green Store - SRS - Final Draft.docx
+++ b/Green Store - SRS - Final Draft.docx
@@ -1,6 +1,6 @@
 
 <file path=word/document.xml><?xml version="1.0" encoding="utf-8"?>
-<w:document xmlns:wpc="http://schemas.microsoft.com/office/word/2010/wordprocessingCanvas" xmlns:cx="http://schemas.microsoft.com/office/drawing/2014/chartex" xmlns:cx1="http://schemas.microsoft.com/office/drawing/2015/9/8/chartex" xmlns:cx2="http://schemas.microsoft.com/office/drawing/2015/10/21/chartex" xmlns:cx3="http://schemas.microsoft.com/office/drawing/2016/5/9/chartex" xmlns:cx4="http://schemas.microsoft.com/office/drawing/2016/5/10/chartex" xmlns:cx5="http://schemas.microsoft.com/office/drawing/2016/5/11/chartex" xmlns:cx6="http://schemas.microsoft.com/office/drawing/2016/5/12/chartex" xmlns:cx7="http://schemas.microsoft.com/office/drawing/2016/5/13/chartex" xmlns:cx8="http://schemas.microsoft.com/office/drawing/2016/5/14/chartex" xmlns:mc="http://schemas.openxmlformats.org/markup-compatibility/2006" xmlns:aink="http://schemas.microsoft.com/office/drawing/2016/ink" xmlns:am3d="http://schemas.microsoft.com/office/drawing/2017/model3d" xmlns:o="urn:schemas-microsoft-com:office:office" xmlns:r="http://schemas.openxmlformats.org/officeDocument/2006/relationships" xmlns:m="http://schemas.openxmlformats.org/officeDocument/2006/math" xmlns:v="urn:schemas-microsoft-com:vml" xmlns:wp14="http://schemas.microsoft.com/office/word/2010/wordprocessingDrawing" xmlns:wp="http://schemas.openxmlformats.org/drawingml/2006/wordprocessingDrawing" xmlns:w10="urn:schemas-microsoft-com:office:word" xmlns:w="http://schemas.openxmlformats.org/wordprocessingml/2006/main" xmlns:w14="http://schemas.microsoft.com/office/word/2010/wordml" xmlns:w15="http://schemas.microsoft.com/office/word/2012/wordml" xmlns:w16cex="http://schemas.microsoft.com/office/word/2018/wordml/cex" xmlns:w16cid="http://schemas.microsoft.com/office/word/2016/wordml/cid" xmlns:w16="http://schemas.microsoft.com/office/word/2018/wordml" xmlns:w16sdtdh="http://schemas.microsoft.com/office/word/2020/wordml/sdtdatahash" xmlns:w16se="http://schemas.microsoft.com/office/word/2015/wordml/symex" xmlns:wpg="http://schemas.microsoft.com/office/word/2010/wordprocessingGroup" xmlns:wpi="http://schemas.microsoft.com/office/word/2010/wordprocessingInk" xmlns:wne="http://schemas.microsoft.com/office/word/2006/wordml" xmlns:wps="http://schemas.microsoft.com/office/word/2010/wordprocessingShape" mc:Ignorable="w14 w15 w16se w16cid w16 w16cex w16sdtdh wp14">
+<w:document xmlns:ve="http://schemas.openxmlformats.org/markup-compatibility/2006" xmlns:o="urn:schemas-microsoft-com:office:office" xmlns:r="http://schemas.openxmlformats.org/officeDocument/2006/relationships" xmlns:m="http://schemas.openxmlformats.org/officeDocument/2006/math" xmlns:v="urn:schemas-microsoft-com:vml" xmlns:wp="http://schemas.openxmlformats.org/drawingml/2006/wordprocessingDrawing" xmlns:w10="urn:schemas-microsoft-com:office:word" xmlns:w="http://schemas.openxmlformats.org/wordprocessingml/2006/main" xmlns:wne="http://schemas.microsoft.com/office/word/2006/wordml">
   <w:body>
     <w:p>
       <w:pPr>
@@ -321,7 +321,17 @@
           <w:szCs w:val="28"/>
           <w:lang w:val="en-IN"/>
         </w:rPr>
-        <w:t xml:space="preserve"> (</w:t>
+        <w:t xml:space="preserve"> </w:t>
+      </w:r>
+      <w:proofErr w:type="gramStart"/>
+      <w:r>
+        <w:rPr>
+          <w:rFonts w:ascii="Microsoft Sans Serif" w:hAnsi="Microsoft Sans Serif" w:cs="Microsoft Sans Serif"/>
+          <w:sz w:val="28"/>
+          <w:szCs w:val="28"/>
+          <w:lang w:val="en-IN"/>
+        </w:rPr>
+        <w:t>(</w:t>
       </w:r>
       <w:r>
         <w:rPr>
@@ -348,55 +358,36 @@
           <w:szCs w:val="28"/>
           <w:lang w:val="en-IN"/>
         </w:rPr>
-        <w:t xml:space="preserve"> </w:t>
-      </w:r>
-      <w:proofErr w:type="gramStart"/>
-      <w:r>
-        <w:rPr>
-          <w:rFonts w:ascii="Microsoft Sans Serif" w:hAnsi="Microsoft Sans Serif" w:cs="Microsoft Sans Serif"/>
-          <w:sz w:val="28"/>
-          <w:szCs w:val="28"/>
-          <w:lang w:val="en-IN"/>
-        </w:rPr>
-        <w:t>T</w:t>
-      </w:r>
-      <w:r>
-        <w:rPr>
-          <w:rFonts w:ascii="Microsoft Sans Serif" w:hAnsi="Microsoft Sans Serif" w:cs="Microsoft Sans Serif"/>
-          <w:sz w:val="28"/>
-          <w:szCs w:val="28"/>
-          <w:lang w:val="en-IN"/>
-        </w:rPr>
-        <w:t>ester</w:t>
+        <w:t xml:space="preserve"> T</w:t>
+      </w:r>
+      <w:r>
+        <w:rPr>
+          <w:rFonts w:ascii="Microsoft Sans Serif" w:hAnsi="Microsoft Sans Serif" w:cs="Microsoft Sans Serif"/>
+          <w:sz w:val="28"/>
+          <w:szCs w:val="28"/>
+          <w:lang w:val="en-IN"/>
+        </w:rPr>
+        <w:t xml:space="preserve">ester and </w:t>
+      </w:r>
+      <w:r>
+        <w:rPr>
+          <w:rFonts w:ascii="Microsoft Sans Serif" w:hAnsi="Microsoft Sans Serif" w:cs="Microsoft Sans Serif"/>
+          <w:sz w:val="28"/>
+          <w:szCs w:val="28"/>
+          <w:lang w:val="en-IN"/>
+        </w:rPr>
+        <w:t>Architects</w:t>
+      </w:r>
+      <w:r>
+        <w:rPr>
+          <w:rFonts w:ascii="Microsoft Sans Serif" w:hAnsi="Microsoft Sans Serif" w:cs="Microsoft Sans Serif"/>
+          <w:sz w:val="28"/>
+          <w:szCs w:val="28"/>
+          <w:lang w:val="en-IN"/>
+        </w:rPr>
+        <w:t>).</w:t>
       </w:r>
       <w:proofErr w:type="gramEnd"/>
-      <w:r>
-        <w:rPr>
-          <w:rFonts w:ascii="Microsoft Sans Serif" w:hAnsi="Microsoft Sans Serif" w:cs="Microsoft Sans Serif"/>
-          <w:sz w:val="28"/>
-          <w:szCs w:val="28"/>
-          <w:lang w:val="en-IN"/>
-        </w:rPr>
-        <w:t xml:space="preserve"> and </w:t>
-      </w:r>
-      <w:r>
-        <w:rPr>
-          <w:rFonts w:ascii="Microsoft Sans Serif" w:hAnsi="Microsoft Sans Serif" w:cs="Microsoft Sans Serif"/>
-          <w:sz w:val="28"/>
-          <w:szCs w:val="28"/>
-          <w:lang w:val="en-IN"/>
-        </w:rPr>
-        <w:t>Architects</w:t>
-      </w:r>
-      <w:r>
-        <w:rPr>
-          <w:rFonts w:ascii="Microsoft Sans Serif" w:hAnsi="Microsoft Sans Serif" w:cs="Microsoft Sans Serif"/>
-          <w:sz w:val="28"/>
-          <w:szCs w:val="28"/>
-          <w:lang w:val="en-IN"/>
-        </w:rPr>
-        <w:t>).</w:t>
-      </w:r>
     </w:p>
     <w:p>
       <w:pPr>
@@ -501,7 +492,16 @@
           <w:szCs w:val="28"/>
           <w:lang w:val="en-IN"/>
         </w:rPr>
-        <w:t xml:space="preserve">The suppliers will be having seller account which they have to first register as a seller in order to sell their products to the buyers. The buyers will also have to create an account in order to send their requirement message to the </w:t>
+        <w:t>The suppliers will be having seller account which they have to first register as a seller in order to sell their products to the buyers. The buyers will also have to create an account in order to send their requirement message to the suppliers.</w:t>
+      </w:r>
+      <w:r>
+        <w:rPr>
+          <w:rFonts w:ascii="Microsoft Sans Serif" w:hAnsi="Microsoft Sans Serif" w:cs="Microsoft Sans Serif"/>
+          <w:sz w:val="28"/>
+          <w:szCs w:val="28"/>
+          <w:lang w:val="en-IN"/>
+        </w:rPr>
+        <w:t xml:space="preserve"> The buyers will search for a product and the </w:t>
       </w:r>
       <w:r>
         <w:rPr>
@@ -511,16 +511,7 @@
           <w:lang w:val="en-IN"/>
         </w:rPr>
         <w:lastRenderedPageBreak/>
-        <w:t>suppliers.</w:t>
-      </w:r>
-      <w:r>
-        <w:rPr>
-          <w:rFonts w:ascii="Microsoft Sans Serif" w:hAnsi="Microsoft Sans Serif" w:cs="Microsoft Sans Serif"/>
-          <w:sz w:val="28"/>
-          <w:szCs w:val="28"/>
-          <w:lang w:val="en-IN"/>
-        </w:rPr>
-        <w:t xml:space="preserve"> The buyers will search for a product and the verified sellers will be listed based on the filters applied to the search results.</w:t>
+        <w:t>verified sellers will be listed based on the filters applied to the search results.</w:t>
       </w:r>
     </w:p>
     <w:p>
@@ -969,18 +960,7 @@
           <w:szCs w:val="28"/>
           <w:lang w:val="en-IN"/>
         </w:rPr>
-        <w:t>Non-Functional</w:t>
-      </w:r>
-      <w:r>
-        <w:rPr>
-          <w:rFonts w:ascii="Microsoft Sans Serif" w:hAnsi="Microsoft Sans Serif" w:cs="Microsoft Sans Serif"/>
-          <w:b/>
-          <w:bCs/>
-          <w:sz w:val="28"/>
-          <w:szCs w:val="28"/>
-          <w:lang w:val="en-IN"/>
-        </w:rPr>
-        <w:t xml:space="preserve"> Requirements:</w:t>
+        <w:t>Non-Functional Requirements:</w:t>
       </w:r>
     </w:p>
     <w:p>
@@ -1154,25 +1134,7 @@
           <w:szCs w:val="28"/>
           <w:lang w:val="en-IN"/>
         </w:rPr>
-        <w:t xml:space="preserve">The Green House portal must be capable of being maintained cost-effectively over its expected lifetime, and can incorporate additional requirements such as modifiability, configurability, </w:t>
-      </w:r>
-      <w:r>
-        <w:rPr>
-          <w:rFonts w:ascii="Microsoft Sans Serif" w:hAnsi="Microsoft Sans Serif" w:cs="Microsoft Sans Serif"/>
-          <w:sz w:val="28"/>
-          <w:szCs w:val="28"/>
-          <w:lang w:val="en-IN"/>
-        </w:rPr>
-        <w:t>extensibility,</w:t>
-      </w:r>
-      <w:r>
-        <w:rPr>
-          <w:rFonts w:ascii="Microsoft Sans Serif" w:hAnsi="Microsoft Sans Serif" w:cs="Microsoft Sans Serif"/>
-          <w:sz w:val="28"/>
-          <w:szCs w:val="28"/>
-          <w:lang w:val="en-IN"/>
-        </w:rPr>
-        <w:t xml:space="preserve"> and interoperability.</w:t>
+        <w:t>The Green House portal must be capable of being maintained cost-effectively over its expected lifetime, and can incorporate additional requirements such as modifiability, configurability, extensibility, and interoperability.</w:t>
       </w:r>
     </w:p>
     <w:p>
@@ -1782,7 +1744,27 @@
           <w:szCs w:val="28"/>
           <w:lang w:val="en-IN"/>
         </w:rPr>
-        <w:t xml:space="preserve"> We will be using Redis as a data structure in our web app as it is </w:t>
+        <w:t xml:space="preserve"> We will be using </w:t>
+      </w:r>
+      <w:proofErr w:type="spellStart"/>
+      <w:r>
+        <w:rPr>
+          <w:rFonts w:ascii="Microsoft Sans Serif" w:hAnsi="Microsoft Sans Serif" w:cs="Microsoft Sans Serif"/>
+          <w:sz w:val="28"/>
+          <w:szCs w:val="28"/>
+          <w:lang w:val="en-IN"/>
+        </w:rPr>
+        <w:t>MongoDB</w:t>
+      </w:r>
+      <w:proofErr w:type="spellEnd"/>
+      <w:r>
+        <w:rPr>
+          <w:rFonts w:ascii="Microsoft Sans Serif" w:hAnsi="Microsoft Sans Serif" w:cs="Microsoft Sans Serif"/>
+          <w:sz w:val="28"/>
+          <w:szCs w:val="28"/>
+          <w:lang w:val="en-IN"/>
+        </w:rPr>
+        <w:t xml:space="preserve"> as a data structure in our web app as it is </w:t>
       </w:r>
       <w:r>
         <w:rPr>
@@ -4191,7 +4173,7 @@
 </file>
 
 <file path=word/endnotes.xml><?xml version="1.0" encoding="utf-8"?>
-<w:endnotes xmlns:wpc="http://schemas.microsoft.com/office/word/2010/wordprocessingCanvas" xmlns:cx="http://schemas.microsoft.com/office/drawing/2014/chartex" xmlns:cx1="http://schemas.microsoft.com/office/drawing/2015/9/8/chartex" xmlns:cx2="http://schemas.microsoft.com/office/drawing/2015/10/21/chartex" xmlns:cx3="http://schemas.microsoft.com/office/drawing/2016/5/9/chartex" xmlns:cx4="http://schemas.microsoft.com/office/drawing/2016/5/10/chartex" xmlns:cx5="http://schemas.microsoft.com/office/drawing/2016/5/11/chartex" xmlns:cx6="http://schemas.microsoft.com/office/drawing/2016/5/12/chartex" xmlns:cx7="http://schemas.microsoft.com/office/drawing/2016/5/13/chartex" xmlns:cx8="http://schemas.microsoft.com/office/drawing/2016/5/14/chartex" xmlns:mc="http://schemas.openxmlformats.org/markup-compatibility/2006" xmlns:aink="http://schemas.microsoft.com/office/drawing/2016/ink" xmlns:am3d="http://schemas.microsoft.com/office/drawing/2017/model3d" xmlns:o="urn:schemas-microsoft-com:office:office" xmlns:r="http://schemas.openxmlformats.org/officeDocument/2006/relationships" xmlns:m="http://schemas.openxmlformats.org/officeDocument/2006/math" xmlns:v="urn:schemas-microsoft-com:vml" xmlns:wp14="http://schemas.microsoft.com/office/word/2010/wordprocessingDrawing" xmlns:wp="http://schemas.openxmlformats.org/drawingml/2006/wordprocessingDrawing" xmlns:w10="urn:schemas-microsoft-com:office:word" xmlns:w="http://schemas.openxmlformats.org/wordprocessingml/2006/main" xmlns:w14="http://schemas.microsoft.com/office/word/2010/wordml" xmlns:w15="http://schemas.microsoft.com/office/word/2012/wordml" xmlns:w16cex="http://schemas.microsoft.com/office/word/2018/wordml/cex" xmlns:w16cid="http://schemas.microsoft.com/office/word/2016/wordml/cid" xmlns:w16="http://schemas.microsoft.com/office/word/2018/wordml" xmlns:w16sdtdh="http://schemas.microsoft.com/office/word/2020/wordml/sdtdatahash" xmlns:w16se="http://schemas.microsoft.com/office/word/2015/wordml/symex" xmlns:wpg="http://schemas.microsoft.com/office/word/2010/wordprocessingGroup" xmlns:wpi="http://schemas.microsoft.com/office/word/2010/wordprocessingInk" xmlns:wne="http://schemas.microsoft.com/office/word/2006/wordml" xmlns:wps="http://schemas.microsoft.com/office/word/2010/wordprocessingShape" mc:Ignorable="w14 w15 w16se w16cid w16 w16cex w16sdtdh wp14">
+<w:endnotes xmlns:ve="http://schemas.openxmlformats.org/markup-compatibility/2006" xmlns:o="urn:schemas-microsoft-com:office:office" xmlns:r="http://schemas.openxmlformats.org/officeDocument/2006/relationships" xmlns:m="http://schemas.openxmlformats.org/officeDocument/2006/math" xmlns:v="urn:schemas-microsoft-com:vml" xmlns:wp="http://schemas.openxmlformats.org/drawingml/2006/wordprocessingDrawing" xmlns:w10="urn:schemas-microsoft-com:office:word" xmlns:w="http://schemas.openxmlformats.org/wordprocessingml/2006/main" xmlns:wne="http://schemas.microsoft.com/office/word/2006/wordml">
   <w:endnote w:type="separator" w:id="-1">
     <w:p>
       <w:pPr>
@@ -4216,7 +4198,7 @@
 </file>
 
 <file path=word/footnotes.xml><?xml version="1.0" encoding="utf-8"?>
-<w:footnotes xmlns:wpc="http://schemas.microsoft.com/office/word/2010/wordprocessingCanvas" xmlns:cx="http://schemas.microsoft.com/office/drawing/2014/chartex" xmlns:cx1="http://schemas.microsoft.com/office/drawing/2015/9/8/chartex" xmlns:cx2="http://schemas.microsoft.com/office/drawing/2015/10/21/chartex" xmlns:cx3="http://schemas.microsoft.com/office/drawing/2016/5/9/chartex" xmlns:cx4="http://schemas.microsoft.com/office/drawing/2016/5/10/chartex" xmlns:cx5="http://schemas.microsoft.com/office/drawing/2016/5/11/chartex" xmlns:cx6="http://schemas.microsoft.com/office/drawing/2016/5/12/chartex" xmlns:cx7="http://schemas.microsoft.com/office/drawing/2016/5/13/chartex" xmlns:cx8="http://schemas.microsoft.com/office/drawing/2016/5/14/chartex" xmlns:mc="http://schemas.openxmlformats.org/markup-compatibility/2006" xmlns:aink="http://schemas.microsoft.com/office/drawing/2016/ink" xmlns:am3d="http://schemas.microsoft.com/office/drawing/2017/model3d" xmlns:o="urn:schemas-microsoft-com:office:office" xmlns:r="http://schemas.openxmlformats.org/officeDocument/2006/relationships" xmlns:m="http://schemas.openxmlformats.org/officeDocument/2006/math" xmlns:v="urn:schemas-microsoft-com:vml" xmlns:wp14="http://schemas.microsoft.com/office/word/2010/wordprocessingDrawing" xmlns:wp="http://schemas.openxmlformats.org/drawingml/2006/wordprocessingDrawing" xmlns:w10="urn:schemas-microsoft-com:office:word" xmlns:w="http://schemas.openxmlformats.org/wordprocessingml/2006/main" xmlns:w14="http://schemas.microsoft.com/office/word/2010/wordml" xmlns:w15="http://schemas.microsoft.com/office/word/2012/wordml" xmlns:w16cex="http://schemas.microsoft.com/office/word/2018/wordml/cex" xmlns:w16cid="http://schemas.microsoft.com/office/word/2016/wordml/cid" xmlns:w16="http://schemas.microsoft.com/office/word/2018/wordml" xmlns:w16sdtdh="http://schemas.microsoft.com/office/word/2020/wordml/sdtdatahash" xmlns:w16se="http://schemas.microsoft.com/office/word/2015/wordml/symex" xmlns:wpg="http://schemas.microsoft.com/office/word/2010/wordprocessingGroup" xmlns:wpi="http://schemas.microsoft.com/office/word/2010/wordprocessingInk" xmlns:wne="http://schemas.microsoft.com/office/word/2006/wordml" xmlns:wps="http://schemas.microsoft.com/office/word/2010/wordprocessingShape" mc:Ignorable="w14 w15 w16se w16cid w16 w16cex w16sdtdh wp14">
+<w:footnotes xmlns:ve="http://schemas.openxmlformats.org/markup-compatibility/2006" xmlns:o="urn:schemas-microsoft-com:office:office" xmlns:r="http://schemas.openxmlformats.org/officeDocument/2006/relationships" xmlns:m="http://schemas.openxmlformats.org/officeDocument/2006/math" xmlns:v="urn:schemas-microsoft-com:vml" xmlns:wp="http://schemas.openxmlformats.org/drawingml/2006/wordprocessingDrawing" xmlns:w10="urn:schemas-microsoft-com:office:word" xmlns:w="http://schemas.openxmlformats.org/wordprocessingml/2006/main" xmlns:wne="http://schemas.microsoft.com/office/word/2006/wordml">
   <w:footnote w:type="separator" w:id="-1">
     <w:p>
       <w:pPr>
@@ -4241,8 +4223,8 @@
 </file>
 
 <file path=word/numbering.xml><?xml version="1.0" encoding="utf-8"?>
-<w:numbering xmlns:wpc="http://schemas.microsoft.com/office/word/2010/wordprocessingCanvas" xmlns:cx="http://schemas.microsoft.com/office/drawing/2014/chartex" xmlns:cx1="http://schemas.microsoft.com/office/drawing/2015/9/8/chartex" xmlns:cx2="http://schemas.microsoft.com/office/drawing/2015/10/21/chartex" xmlns:cx3="http://schemas.microsoft.com/office/drawing/2016/5/9/chartex" xmlns:cx4="http://schemas.microsoft.com/office/drawing/2016/5/10/chartex" xmlns:cx5="http://schemas.microsoft.com/office/drawing/2016/5/11/chartex" xmlns:cx6="http://schemas.microsoft.com/office/drawing/2016/5/12/chartex" xmlns:cx7="http://schemas.microsoft.com/office/drawing/2016/5/13/chartex" xmlns:cx8="http://schemas.microsoft.com/office/drawing/2016/5/14/chartex" xmlns:mc="http://schemas.openxmlformats.org/markup-compatibility/2006" xmlns:aink="http://schemas.microsoft.com/office/drawing/2016/ink" xmlns:am3d="http://schemas.microsoft.com/office/drawing/2017/model3d" xmlns:o="urn:schemas-microsoft-com:office:office" xmlns:r="http://schemas.openxmlformats.org/officeDocument/2006/relationships" xmlns:m="http://schemas.openxmlformats.org/officeDocument/2006/math" xmlns:v="urn:schemas-microsoft-com:vml" xmlns:wp14="http://schemas.microsoft.com/office/word/2010/wordprocessingDrawing" xmlns:wp="http://schemas.openxmlformats.org/drawingml/2006/wordprocessingDrawing" xmlns:w10="urn:schemas-microsoft-com:office:word" xmlns:w="http://schemas.openxmlformats.org/wordprocessingml/2006/main" xmlns:w14="http://schemas.microsoft.com/office/word/2010/wordml" xmlns:w15="http://schemas.microsoft.com/office/word/2012/wordml" xmlns:w16cex="http://schemas.microsoft.com/office/word/2018/wordml/cex" xmlns:w16cid="http://schemas.microsoft.com/office/word/2016/wordml/cid" xmlns:w16="http://schemas.microsoft.com/office/word/2018/wordml" xmlns:w16sdtdh="http://schemas.microsoft.com/office/word/2020/wordml/sdtdatahash" xmlns:w16se="http://schemas.microsoft.com/office/word/2015/wordml/symex" xmlns:wpg="http://schemas.microsoft.com/office/word/2010/wordprocessingGroup" xmlns:wpi="http://schemas.microsoft.com/office/word/2010/wordprocessingInk" xmlns:wne="http://schemas.microsoft.com/office/word/2006/wordml" xmlns:wps="http://schemas.microsoft.com/office/word/2010/wordprocessingShape" mc:Ignorable="w14 w15 w16se w16cid w16 w16cex w16sdtdh wp14">
-  <w:abstractNum w:abstractNumId="0" w15:restartNumberingAfterBreak="0">
+<w:numbering xmlns:ve="http://schemas.openxmlformats.org/markup-compatibility/2006" xmlns:o="urn:schemas-microsoft-com:office:office" xmlns:r="http://schemas.openxmlformats.org/officeDocument/2006/relationships" xmlns:m="http://schemas.openxmlformats.org/officeDocument/2006/math" xmlns:v="urn:schemas-microsoft-com:vml" xmlns:wp="http://schemas.openxmlformats.org/drawingml/2006/wordprocessingDrawing" xmlns:w10="urn:schemas-microsoft-com:office:word" xmlns:w="http://schemas.openxmlformats.org/wordprocessingml/2006/main" xmlns:wne="http://schemas.microsoft.com/office/word/2006/wordml">
+  <w:abstractNum w:abstractNumId="0">
     <w:nsid w:val="0435036A"/>
     <w:multiLevelType w:val="hybridMultilevel"/>
     <w:tmpl w:val="CFB87FAA"/>
@@ -4355,7 +4337,7 @@
       </w:rPr>
     </w:lvl>
   </w:abstractNum>
-  <w:abstractNum w:abstractNumId="1" w15:restartNumberingAfterBreak="0">
+  <w:abstractNum w:abstractNumId="1">
     <w:nsid w:val="059C5B37"/>
     <w:multiLevelType w:val="multilevel"/>
     <w:tmpl w:val="4252CF76"/>
@@ -4496,7 +4478,7 @@
       </w:rPr>
     </w:lvl>
   </w:abstractNum>
-  <w:abstractNum w:abstractNumId="2" w15:restartNumberingAfterBreak="0">
+  <w:abstractNum w:abstractNumId="2">
     <w:nsid w:val="18477FB4"/>
     <w:multiLevelType w:val="multilevel"/>
     <w:tmpl w:val="F4A63108"/>
@@ -4637,7 +4619,7 @@
       </w:rPr>
     </w:lvl>
   </w:abstractNum>
-  <w:abstractNum w:abstractNumId="3" w15:restartNumberingAfterBreak="0">
+  <w:abstractNum w:abstractNumId="3">
     <w:nsid w:val="24370A7A"/>
     <w:multiLevelType w:val="multilevel"/>
     <w:tmpl w:val="350EA214"/>
@@ -4750,7 +4732,7 @@
       </w:rPr>
     </w:lvl>
   </w:abstractNum>
-  <w:abstractNum w:abstractNumId="4" w15:restartNumberingAfterBreak="0">
+  <w:abstractNum w:abstractNumId="4">
     <w:nsid w:val="2AFF2C53"/>
     <w:multiLevelType w:val="hybridMultilevel"/>
     <w:tmpl w:val="35DECEBE"/>
@@ -4863,7 +4845,7 @@
       </w:rPr>
     </w:lvl>
   </w:abstractNum>
-  <w:abstractNum w:abstractNumId="5" w15:restartNumberingAfterBreak="0">
+  <w:abstractNum w:abstractNumId="5">
     <w:nsid w:val="2BE117D2"/>
     <w:multiLevelType w:val="hybridMultilevel"/>
     <w:tmpl w:val="29A63BEC"/>
@@ -4976,7 +4958,7 @@
       </w:rPr>
     </w:lvl>
   </w:abstractNum>
-  <w:abstractNum w:abstractNumId="6" w15:restartNumberingAfterBreak="0">
+  <w:abstractNum w:abstractNumId="6">
     <w:nsid w:val="2FE2396A"/>
     <w:multiLevelType w:val="multilevel"/>
     <w:tmpl w:val="B93E0AFC"/>
@@ -5117,7 +5099,7 @@
       </w:rPr>
     </w:lvl>
   </w:abstractNum>
-  <w:abstractNum w:abstractNumId="7" w15:restartNumberingAfterBreak="0">
+  <w:abstractNum w:abstractNumId="7">
     <w:nsid w:val="35D27CC9"/>
     <w:multiLevelType w:val="multilevel"/>
     <w:tmpl w:val="1790608E"/>
@@ -5258,7 +5240,7 @@
       </w:rPr>
     </w:lvl>
   </w:abstractNum>
-  <w:abstractNum w:abstractNumId="8" w15:restartNumberingAfterBreak="0">
+  <w:abstractNum w:abstractNumId="8">
     <w:nsid w:val="39280346"/>
     <w:multiLevelType w:val="multilevel"/>
     <w:tmpl w:val="7F264944"/>
@@ -5371,7 +5353,7 @@
       </w:rPr>
     </w:lvl>
   </w:abstractNum>
-  <w:abstractNum w:abstractNumId="9" w15:restartNumberingAfterBreak="0">
+  <w:abstractNum w:abstractNumId="9">
     <w:nsid w:val="67A61033"/>
     <w:multiLevelType w:val="hybridMultilevel"/>
     <w:tmpl w:val="2A321CD4"/>
@@ -5484,7 +5466,7 @@
       </w:rPr>
     </w:lvl>
   </w:abstractNum>
-  <w:abstractNum w:abstractNumId="10" w15:restartNumberingAfterBreak="0">
+  <w:abstractNum w:abstractNumId="10">
     <w:nsid w:val="6CCD4096"/>
     <w:multiLevelType w:val="multilevel"/>
     <w:tmpl w:val="EA12764A"/>
@@ -5597,7 +5579,7 @@
       </w:rPr>
     </w:lvl>
   </w:abstractNum>
-  <w:abstractNum w:abstractNumId="11" w15:restartNumberingAfterBreak="0">
+  <w:abstractNum w:abstractNumId="11">
     <w:nsid w:val="6D0D6199"/>
     <w:multiLevelType w:val="multilevel"/>
     <w:tmpl w:val="0D0AAC7E"/>
@@ -5738,7 +5720,7 @@
       </w:rPr>
     </w:lvl>
   </w:abstractNum>
-  <w:abstractNum w:abstractNumId="12" w15:restartNumberingAfterBreak="0">
+  <w:abstractNum w:abstractNumId="12">
     <w:nsid w:val="7024776D"/>
     <w:multiLevelType w:val="multilevel"/>
     <w:tmpl w:val="E50A4184"/>
@@ -5879,7 +5861,7 @@
       </w:rPr>
     </w:lvl>
   </w:abstractNum>
-  <w:abstractNum w:abstractNumId="13" w15:restartNumberingAfterBreak="0">
+  <w:abstractNum w:abstractNumId="13">
     <w:nsid w:val="731E0611"/>
     <w:multiLevelType w:val="hybridMultilevel"/>
     <w:tmpl w:val="D436BB74"/>
@@ -5992,7 +5974,7 @@
       </w:rPr>
     </w:lvl>
   </w:abstractNum>
-  <w:abstractNum w:abstractNumId="14" w15:restartNumberingAfterBreak="0">
+  <w:abstractNum w:abstractNumId="14">
     <w:nsid w:val="773D3219"/>
     <w:multiLevelType w:val="multilevel"/>
     <w:tmpl w:val="53E858C2"/>
@@ -6133,56 +6115,56 @@
       </w:rPr>
     </w:lvl>
   </w:abstractNum>
-  <w:num w:numId="1" w16cid:durableId="358166069">
+  <w:num w:numId="1">
     <w:abstractNumId w:val="4"/>
   </w:num>
-  <w:num w:numId="2" w16cid:durableId="327176150">
+  <w:num w:numId="2">
     <w:abstractNumId w:val="13"/>
   </w:num>
-  <w:num w:numId="3" w16cid:durableId="1031496384">
+  <w:num w:numId="3">
     <w:abstractNumId w:val="7"/>
   </w:num>
-  <w:num w:numId="4" w16cid:durableId="1819687281">
+  <w:num w:numId="4">
     <w:abstractNumId w:val="12"/>
   </w:num>
-  <w:num w:numId="5" w16cid:durableId="1999648880">
+  <w:num w:numId="5">
     <w:abstractNumId w:val="11"/>
   </w:num>
-  <w:num w:numId="6" w16cid:durableId="1130123450">
+  <w:num w:numId="6">
     <w:abstractNumId w:val="14"/>
   </w:num>
-  <w:num w:numId="7" w16cid:durableId="547381206">
+  <w:num w:numId="7">
     <w:abstractNumId w:val="1"/>
   </w:num>
-  <w:num w:numId="8" w16cid:durableId="2070960223">
+  <w:num w:numId="8">
     <w:abstractNumId w:val="6"/>
   </w:num>
-  <w:num w:numId="9" w16cid:durableId="1894809154">
+  <w:num w:numId="9">
     <w:abstractNumId w:val="2"/>
   </w:num>
-  <w:num w:numId="10" w16cid:durableId="1333217392">
+  <w:num w:numId="10">
     <w:abstractNumId w:val="9"/>
   </w:num>
-  <w:num w:numId="11" w16cid:durableId="1609046006">
+  <w:num w:numId="11">
     <w:abstractNumId w:val="5"/>
   </w:num>
-  <w:num w:numId="12" w16cid:durableId="680476563">
+  <w:num w:numId="12">
     <w:abstractNumId w:val="10"/>
   </w:num>
-  <w:num w:numId="13" w16cid:durableId="544485654">
+  <w:num w:numId="13">
     <w:abstractNumId w:val="8"/>
   </w:num>
-  <w:num w:numId="14" w16cid:durableId="1766145684">
+  <w:num w:numId="14">
     <w:abstractNumId w:val="0"/>
   </w:num>
-  <w:num w:numId="15" w16cid:durableId="1074670257">
+  <w:num w:numId="15">
     <w:abstractNumId w:val="3"/>
   </w:num>
 </w:numbering>
 </file>
 
 <file path=word/styles.xml><?xml version="1.0" encoding="utf-8"?>
-<w:styles xmlns:mc="http://schemas.openxmlformats.org/markup-compatibility/2006" xmlns:r="http://schemas.openxmlformats.org/officeDocument/2006/relationships" xmlns:w="http://schemas.openxmlformats.org/wordprocessingml/2006/main" xmlns:w14="http://schemas.microsoft.com/office/word/2010/wordml" xmlns:w15="http://schemas.microsoft.com/office/word/2012/wordml" xmlns:w16cex="http://schemas.microsoft.com/office/word/2018/wordml/cex" xmlns:w16cid="http://schemas.microsoft.com/office/word/2016/wordml/cid" xmlns:w16="http://schemas.microsoft.com/office/word/2018/wordml" xmlns:w16sdtdh="http://schemas.microsoft.com/office/word/2020/wordml/sdtdatahash" xmlns:w16se="http://schemas.microsoft.com/office/word/2015/wordml/symex" mc:Ignorable="w14 w15 w16se w16cid w16 w16cex w16sdtdh">
+<w:styles xmlns:r="http://schemas.openxmlformats.org/officeDocument/2006/relationships" xmlns:w="http://schemas.openxmlformats.org/wordprocessingml/2006/main">
   <w:docDefaults>
     <w:rPrDefault>
       <w:rPr>
@@ -6198,383 +6180,144 @@
       </w:pPr>
     </w:pPrDefault>
   </w:docDefaults>
-  <w:latentStyles w:defLockedState="0" w:defUIPriority="99" w:defSemiHidden="0" w:defUnhideWhenUsed="0" w:defQFormat="0" w:count="376">
-    <w:lsdException w:name="Normal" w:uiPriority="0" w:qFormat="1"/>
-    <w:lsdException w:name="heading 1" w:uiPriority="9" w:qFormat="1"/>
-    <w:lsdException w:name="heading 2" w:semiHidden="1" w:uiPriority="9" w:unhideWhenUsed="1" w:qFormat="1"/>
-    <w:lsdException w:name="heading 3" w:semiHidden="1" w:uiPriority="9" w:unhideWhenUsed="1" w:qFormat="1"/>
-    <w:lsdException w:name="heading 4" w:semiHidden="1" w:uiPriority="9" w:unhideWhenUsed="1" w:qFormat="1"/>
-    <w:lsdException w:name="heading 5" w:semiHidden="1" w:uiPriority="9" w:unhideWhenUsed="1" w:qFormat="1"/>
-    <w:lsdException w:name="heading 6" w:semiHidden="1" w:uiPriority="9" w:unhideWhenUsed="1" w:qFormat="1"/>
-    <w:lsdException w:name="heading 7" w:semiHidden="1" w:uiPriority="9" w:unhideWhenUsed="1" w:qFormat="1"/>
-    <w:lsdException w:name="heading 8" w:semiHidden="1" w:uiPriority="9" w:unhideWhenUsed="1" w:qFormat="1"/>
-    <w:lsdException w:name="heading 9" w:semiHidden="1" w:uiPriority="9" w:unhideWhenUsed="1" w:qFormat="1"/>
-    <w:lsdException w:name="index 1" w:semiHidden="1" w:unhideWhenUsed="1"/>
-    <w:lsdException w:name="index 2" w:semiHidden="1" w:unhideWhenUsed="1"/>
-    <w:lsdException w:name="index 3" w:semiHidden="1" w:unhideWhenUsed="1"/>
-    <w:lsdException w:name="index 4" w:semiHidden="1" w:unhideWhenUsed="1"/>
-    <w:lsdException w:name="index 5" w:semiHidden="1" w:unhideWhenUsed="1"/>
-    <w:lsdException w:name="index 6" w:semiHidden="1" w:unhideWhenUsed="1"/>
-    <w:lsdException w:name="index 7" w:semiHidden="1" w:unhideWhenUsed="1"/>
-    <w:lsdException w:name="index 8" w:semiHidden="1" w:unhideWhenUsed="1"/>
-    <w:lsdException w:name="index 9" w:semiHidden="1" w:unhideWhenUsed="1"/>
-    <w:lsdException w:name="toc 1" w:semiHidden="1" w:uiPriority="39" w:unhideWhenUsed="1"/>
-    <w:lsdException w:name="toc 2" w:semiHidden="1" w:uiPriority="39" w:unhideWhenUsed="1"/>
-    <w:lsdException w:name="toc 3" w:semiHidden="1" w:uiPriority="39" w:unhideWhenUsed="1"/>
-    <w:lsdException w:name="toc 4" w:semiHidden="1" w:uiPriority="39" w:unhideWhenUsed="1"/>
-    <w:lsdException w:name="toc 5" w:semiHidden="1" w:uiPriority="39" w:unhideWhenUsed="1"/>
-    <w:lsdException w:name="toc 6" w:semiHidden="1" w:uiPriority="39" w:unhideWhenUsed="1"/>
-    <w:lsdException w:name="toc 7" w:semiHidden="1" w:uiPriority="39" w:unhideWhenUsed="1"/>
-    <w:lsdException w:name="toc 8" w:semiHidden="1" w:uiPriority="39" w:unhideWhenUsed="1"/>
-    <w:lsdException w:name="toc 9" w:semiHidden="1" w:uiPriority="39" w:unhideWhenUsed="1"/>
-    <w:lsdException w:name="Normal Indent" w:semiHidden="1" w:unhideWhenUsed="1"/>
-    <w:lsdException w:name="footnote text" w:semiHidden="1" w:unhideWhenUsed="1"/>
-    <w:lsdException w:name="annotation text" w:semiHidden="1" w:unhideWhenUsed="1"/>
-    <w:lsdException w:name="header" w:semiHidden="1" w:unhideWhenUsed="1"/>
-    <w:lsdException w:name="footer" w:semiHidden="1" w:unhideWhenUsed="1"/>
-    <w:lsdException w:name="index heading" w:semiHidden="1" w:unhideWhenUsed="1"/>
-    <w:lsdException w:name="caption" w:semiHidden="1" w:uiPriority="35" w:unhideWhenUsed="1" w:qFormat="1"/>
-    <w:lsdException w:name="table of figures" w:semiHidden="1" w:unhideWhenUsed="1"/>
-    <w:lsdException w:name="envelope address" w:semiHidden="1" w:unhideWhenUsed="1"/>
-    <w:lsdException w:name="envelope return" w:semiHidden="1" w:unhideWhenUsed="1"/>
-    <w:lsdException w:name="footnote reference" w:semiHidden="1" w:unhideWhenUsed="1"/>
-    <w:lsdException w:name="annotation reference" w:semiHidden="1" w:unhideWhenUsed="1"/>
-    <w:lsdException w:name="line number" w:semiHidden="1" w:unhideWhenUsed="1"/>
-    <w:lsdException w:name="page number" w:semiHidden="1" w:unhideWhenUsed="1"/>
-    <w:lsdException w:name="endnote reference" w:semiHidden="1" w:unhideWhenUsed="1"/>
-    <w:lsdException w:name="endnote text" w:semiHidden="1" w:unhideWhenUsed="1"/>
-    <w:lsdException w:name="table of authorities" w:semiHidden="1" w:unhideWhenUsed="1"/>
-    <w:lsdException w:name="macro" w:semiHidden="1" w:unhideWhenUsed="1"/>
-    <w:lsdException w:name="toa heading" w:semiHidden="1" w:unhideWhenUsed="1"/>
-    <w:lsdException w:name="List" w:semiHidden="1" w:unhideWhenUsed="1"/>
-    <w:lsdException w:name="List Bullet" w:semiHidden="1" w:unhideWhenUsed="1"/>
-    <w:lsdException w:name="List Number" w:semiHidden="1" w:unhideWhenUsed="1"/>
-    <w:lsdException w:name="List 2" w:semiHidden="1" w:unhideWhenUsed="1"/>
-    <w:lsdException w:name="List 3" w:semiHidden="1" w:unhideWhenUsed="1"/>
-    <w:lsdException w:name="List 4" w:semiHidden="1" w:unhideWhenUsed="1"/>
-    <w:lsdException w:name="List 5" w:semiHidden="1" w:unhideWhenUsed="1"/>
-    <w:lsdException w:name="List Bullet 2" w:semiHidden="1" w:unhideWhenUsed="1"/>
-    <w:lsdException w:name="List Bullet 3" w:semiHidden="1" w:unhideWhenUsed="1"/>
-    <w:lsdException w:name="List Bullet 4" w:semiHidden="1" w:unhideWhenUsed="1"/>
-    <w:lsdException w:name="List Bullet 5" w:semiHidden="1" w:unhideWhenUsed="1"/>
-    <w:lsdException w:name="List Number 2" w:semiHidden="1" w:unhideWhenUsed="1"/>
-    <w:lsdException w:name="List Number 3" w:semiHidden="1" w:unhideWhenUsed="1"/>
-    <w:lsdException w:name="List Number 4" w:semiHidden="1" w:unhideWhenUsed="1"/>
-    <w:lsdException w:name="List Number 5" w:semiHidden="1" w:unhideWhenUsed="1"/>
-    <w:lsdException w:name="Title" w:uiPriority="10" w:qFormat="1"/>
-    <w:lsdException w:name="Closing" w:semiHidden="1" w:unhideWhenUsed="1"/>
-    <w:lsdException w:name="Signature" w:semiHidden="1" w:unhideWhenUsed="1"/>
-    <w:lsdException w:name="Default Paragraph Font" w:semiHidden="1" w:uiPriority="1" w:unhideWhenUsed="1"/>
-    <w:lsdException w:name="Body Text" w:semiHidden="1" w:unhideWhenUsed="1"/>
-    <w:lsdException w:name="Body Text Indent" w:semiHidden="1" w:unhideWhenUsed="1"/>
-    <w:lsdException w:name="List Continue" w:semiHidden="1" w:unhideWhenUsed="1"/>
-    <w:lsdException w:name="List Continue 2" w:semiHidden="1" w:unhideWhenUsed="1"/>
-    <w:lsdException w:name="List Continue 3" w:semiHidden="1" w:unhideWhenUsed="1"/>
-    <w:lsdException w:name="List Continue 4" w:semiHidden="1" w:unhideWhenUsed="1"/>
-    <w:lsdException w:name="List Continue 5" w:semiHidden="1" w:unhideWhenUsed="1"/>
-    <w:lsdException w:name="Message Header" w:semiHidden="1" w:unhideWhenUsed="1"/>
-    <w:lsdException w:name="Subtitle" w:uiPriority="11" w:qFormat="1"/>
-    <w:lsdException w:name="Salutation" w:semiHidden="1" w:unhideWhenUsed="1"/>
-    <w:lsdException w:name="Date" w:semiHidden="1" w:unhideWhenUsed="1"/>
-    <w:lsdException w:name="Body Text First Indent" w:semiHidden="1" w:unhideWhenUsed="1"/>
-    <w:lsdException w:name="Body Text First Indent 2" w:semiHidden="1" w:unhideWhenUsed="1"/>
-    <w:lsdException w:name="Note Heading" w:semiHidden="1" w:unhideWhenUsed="1"/>
-    <w:lsdException w:name="Body Text 2" w:semiHidden="1" w:unhideWhenUsed="1"/>
-    <w:lsdException w:name="Body Text 3" w:semiHidden="1" w:unhideWhenUsed="1"/>
-    <w:lsdException w:name="Body Text Indent 2" w:semiHidden="1" w:unhideWhenUsed="1"/>
-    <w:lsdException w:name="Body Text Indent 3" w:semiHidden="1" w:unhideWhenUsed="1"/>
-    <w:lsdException w:name="Block Text" w:semiHidden="1" w:unhideWhenUsed="1"/>
-    <w:lsdException w:name="Hyperlink" w:semiHidden="1" w:unhideWhenUsed="1"/>
-    <w:lsdException w:name="FollowedHyperlink" w:semiHidden="1" w:unhideWhenUsed="1"/>
-    <w:lsdException w:name="Strong" w:uiPriority="22" w:qFormat="1"/>
-    <w:lsdException w:name="Emphasis" w:uiPriority="20" w:qFormat="1"/>
-    <w:lsdException w:name="Document Map" w:semiHidden="1" w:unhideWhenUsed="1"/>
-    <w:lsdException w:name="Plain Text" w:semiHidden="1" w:unhideWhenUsed="1"/>
-    <w:lsdException w:name="E-mail Signature" w:semiHidden="1" w:unhideWhenUsed="1"/>
-    <w:lsdException w:name="HTML Top of Form" w:semiHidden="1" w:unhideWhenUsed="1"/>
-    <w:lsdException w:name="HTML Bottom of Form" w:semiHidden="1" w:unhideWhenUsed="1"/>
-    <w:lsdException w:name="Normal (Web)" w:semiHidden="1" w:unhideWhenUsed="1"/>
-    <w:lsdException w:name="HTML Acronym" w:semiHidden="1" w:unhideWhenUsed="1"/>
-    <w:lsdException w:name="HTML Address" w:semiHidden="1" w:unhideWhenUsed="1"/>
-    <w:lsdException w:name="HTML Cite" w:semiHidden="1" w:unhideWhenUsed="1"/>
-    <w:lsdException w:name="HTML Code" w:semiHidden="1" w:unhideWhenUsed="1"/>
-    <w:lsdException w:name="HTML Definition" w:semiHidden="1" w:unhideWhenUsed="1"/>
-    <w:lsdException w:name="HTML Keyboard" w:semiHidden="1" w:unhideWhenUsed="1"/>
-    <w:lsdException w:name="HTML Preformatted" w:semiHidden="1" w:unhideWhenUsed="1"/>
-    <w:lsdException w:name="HTML Sample" w:semiHidden="1" w:unhideWhenUsed="1"/>
-    <w:lsdException w:name="HTML Typewriter" w:semiHidden="1" w:unhideWhenUsed="1"/>
-    <w:lsdException w:name="HTML Variable" w:semiHidden="1" w:unhideWhenUsed="1"/>
-    <w:lsdException w:name="Normal Table" w:semiHidden="1" w:unhideWhenUsed="1"/>
-    <w:lsdException w:name="annotation subject" w:semiHidden="1" w:unhideWhenUsed="1"/>
-    <w:lsdException w:name="No List" w:semiHidden="1" w:unhideWhenUsed="1"/>
-    <w:lsdException w:name="Outline List 1" w:semiHidden="1" w:unhideWhenUsed="1"/>
-    <w:lsdException w:name="Outline List 2" w:semiHidden="1" w:unhideWhenUsed="1"/>
-    <w:lsdException w:name="Outline List 3" w:semiHidden="1" w:unhideWhenUsed="1"/>
-    <w:lsdException w:name="Table Simple 1" w:semiHidden="1" w:unhideWhenUsed="1"/>
-    <w:lsdException w:name="Table Simple 2" w:semiHidden="1" w:unhideWhenUsed="1"/>
-    <w:lsdException w:name="Table Simple 3" w:semiHidden="1" w:unhideWhenUsed="1"/>
-    <w:lsdException w:name="Table Classic 1" w:semiHidden="1" w:unhideWhenUsed="1"/>
-    <w:lsdException w:name="Table Classic 2" w:semiHidden="1" w:unhideWhenUsed="1"/>
-    <w:lsdException w:name="Table Classic 3" w:semiHidden="1" w:unhideWhenUsed="1"/>
-    <w:lsdException w:name="Table Classic 4" w:semiHidden="1" w:unhideWhenUsed="1"/>
-    <w:lsdException w:name="Table Colorful 1" w:semiHidden="1" w:unhideWhenUsed="1"/>
-    <w:lsdException w:name="Table Colorful 2" w:semiHidden="1" w:unhideWhenUsed="1"/>
-    <w:lsdException w:name="Table Colorful 3" w:semiHidden="1" w:unhideWhenUsed="1"/>
-    <w:lsdException w:name="Table Columns 1" w:semiHidden="1" w:unhideWhenUsed="1"/>
-    <w:lsdException w:name="Table Columns 2" w:semiHidden="1" w:unhideWhenUsed="1"/>
-    <w:lsdException w:name="Table Columns 3" w:semiHidden="1" w:unhideWhenUsed="1"/>
-    <w:lsdException w:name="Table Columns 4" w:semiHidden="1" w:unhideWhenUsed="1"/>
-    <w:lsdException w:name="Table Columns 5" w:semiHidden="1" w:unhideWhenUsed="1"/>
-    <w:lsdException w:name="Table Grid 1" w:semiHidden="1" w:unhideWhenUsed="1"/>
-    <w:lsdException w:name="Table Grid 2" w:semiHidden="1" w:unhideWhenUsed="1"/>
-    <w:lsdException w:name="Table Grid 3" w:semiHidden="1" w:unhideWhenUsed="1"/>
-    <w:lsdException w:name="Table Grid 4" w:semiHidden="1" w:unhideWhenUsed="1"/>
-    <w:lsdException w:name="Table Grid 5" w:semiHidden="1" w:unhideWhenUsed="1"/>
-    <w:lsdException w:name="Table Grid 6" w:semiHidden="1" w:unhideWhenUsed="1"/>
-    <w:lsdException w:name="Table Grid 7" w:semiHidden="1" w:unhideWhenUsed="1"/>
-    <w:lsdException w:name="Table Grid 8" w:semiHidden="1" w:unhideWhenUsed="1"/>
-    <w:lsdException w:name="Table List 1" w:semiHidden="1" w:unhideWhenUsed="1"/>
-    <w:lsdException w:name="Table List 2" w:semiHidden="1" w:unhideWhenUsed="1"/>
-    <w:lsdException w:name="Table List 3" w:semiHidden="1" w:unhideWhenUsed="1"/>
-    <w:lsdException w:name="Table List 4" w:semiHidden="1" w:unhideWhenUsed="1"/>
-    <w:lsdException w:name="Table List 5" w:semiHidden="1" w:unhideWhenUsed="1"/>
-    <w:lsdException w:name="Table List 6" w:semiHidden="1" w:unhideWhenUsed="1"/>
-    <w:lsdException w:name="Table List 7" w:semiHidden="1" w:unhideWhenUsed="1"/>
-    <w:lsdException w:name="Table List 8" w:semiHidden="1" w:unhideWhenUsed="1"/>
-    <w:lsdException w:name="Table 3D effects 1" w:semiHidden="1" w:unhideWhenUsed="1"/>
-    <w:lsdException w:name="Table 3D effects 2" w:semiHidden="1" w:unhideWhenUsed="1"/>
-    <w:lsdException w:name="Table 3D effects 3" w:semiHidden="1" w:unhideWhenUsed="1"/>
-    <w:lsdException w:name="Table Contemporary" w:semiHidden="1" w:unhideWhenUsed="1"/>
-    <w:lsdException w:name="Table Elegant" w:semiHidden="1" w:unhideWhenUsed="1"/>
-    <w:lsdException w:name="Table Professional" w:semiHidden="1" w:unhideWhenUsed="1"/>
-    <w:lsdException w:name="Table Subtle 1" w:semiHidden="1" w:unhideWhenUsed="1"/>
-    <w:lsdException w:name="Table Subtle 2" w:semiHidden="1" w:unhideWhenUsed="1"/>
-    <w:lsdException w:name="Table Web 1" w:semiHidden="1" w:unhideWhenUsed="1"/>
-    <w:lsdException w:name="Table Web 2" w:semiHidden="1" w:unhideWhenUsed="1"/>
-    <w:lsdException w:name="Table Web 3" w:semiHidden="1" w:unhideWhenUsed="1"/>
-    <w:lsdException w:name="Balloon Text" w:semiHidden="1" w:unhideWhenUsed="1"/>
-    <w:lsdException w:name="Table Grid" w:uiPriority="59"/>
-    <w:lsdException w:name="Table Theme" w:semiHidden="1" w:unhideWhenUsed="1"/>
-    <w:lsdException w:name="Placeholder Text" w:semiHidden="1"/>
-    <w:lsdException w:name="No Spacing" w:uiPriority="1" w:qFormat="1"/>
-    <w:lsdException w:name="Light Shading" w:uiPriority="60"/>
-    <w:lsdException w:name="Light List" w:uiPriority="61"/>
-    <w:lsdException w:name="Light Grid" w:uiPriority="62"/>
-    <w:lsdException w:name="Medium Shading 1" w:uiPriority="63"/>
-    <w:lsdException w:name="Medium Shading 2" w:uiPriority="64"/>
-    <w:lsdException w:name="Medium List 1" w:uiPriority="65"/>
-    <w:lsdException w:name="Medium List 2" w:uiPriority="66"/>
-    <w:lsdException w:name="Medium Grid 1" w:uiPriority="67"/>
-    <w:lsdException w:name="Medium Grid 2" w:uiPriority="68"/>
-    <w:lsdException w:name="Medium Grid 3" w:uiPriority="69"/>
-    <w:lsdException w:name="Dark List" w:uiPriority="70"/>
-    <w:lsdException w:name="Colorful Shading" w:uiPriority="71"/>
-    <w:lsdException w:name="Colorful List" w:uiPriority="72"/>
-    <w:lsdException w:name="Colorful Grid" w:uiPriority="73"/>
-    <w:lsdException w:name="Light Shading Accent 1" w:uiPriority="60"/>
-    <w:lsdException w:name="Light List Accent 1" w:uiPriority="61"/>
-    <w:lsdException w:name="Light Grid Accent 1" w:uiPriority="62"/>
-    <w:lsdException w:name="Medium Shading 1 Accent 1" w:uiPriority="63"/>
-    <w:lsdException w:name="Medium Shading 2 Accent 1" w:uiPriority="64"/>
-    <w:lsdException w:name="Medium List 1 Accent 1" w:uiPriority="65"/>
-    <w:lsdException w:name="Revision" w:semiHidden="1"/>
-    <w:lsdException w:name="List Paragraph" w:uiPriority="34" w:qFormat="1"/>
-    <w:lsdException w:name="Quote" w:uiPriority="29" w:qFormat="1"/>
-    <w:lsdException w:name="Intense Quote" w:uiPriority="30" w:qFormat="1"/>
-    <w:lsdException w:name="Medium List 2 Accent 1" w:uiPriority="66"/>
-    <w:lsdException w:name="Medium Grid 1 Accent 1" w:uiPriority="67"/>
-    <w:lsdException w:name="Medium Grid 2 Accent 1" w:uiPriority="68"/>
-    <w:lsdException w:name="Medium Grid 3 Accent 1" w:uiPriority="69"/>
-    <w:lsdException w:name="Dark List Accent 1" w:uiPriority="70"/>
-    <w:lsdException w:name="Colorful Shading Accent 1" w:uiPriority="71"/>
-    <w:lsdException w:name="Colorful List Accent 1" w:uiPriority="72"/>
-    <w:lsdException w:name="Colorful Grid Accent 1" w:uiPriority="73"/>
-    <w:lsdException w:name="Light Shading Accent 2" w:uiPriority="60"/>
-    <w:lsdException w:name="Light List Accent 2" w:uiPriority="61"/>
-    <w:lsdException w:name="Light Grid Accent 2" w:uiPriority="62"/>
-    <w:lsdException w:name="Medium Shading 1 Accent 2" w:uiPriority="63"/>
-    <w:lsdException w:name="Medium Shading 2 Accent 2" w:uiPriority="64"/>
-    <w:lsdException w:name="Medium List 1 Accent 2" w:uiPriority="65"/>
-    <w:lsdException w:name="Medium List 2 Accent 2" w:uiPriority="66"/>
-    <w:lsdException w:name="Medium Grid 1 Accent 2" w:uiPriority="67"/>
-    <w:lsdException w:name="Medium Grid 2 Accent 2" w:uiPriority="68"/>
-    <w:lsdException w:name="Medium Grid 3 Accent 2" w:uiPriority="69"/>
-    <w:lsdException w:name="Dark List Accent 2" w:uiPriority="70"/>
-    <w:lsdException w:name="Colorful Shading Accent 2" w:uiPriority="71"/>
-    <w:lsdException w:name="Colorful List Accent 2" w:uiPriority="72"/>
-    <w:lsdException w:name="Colorful Grid Accent 2" w:uiPriority="73"/>
-    <w:lsdException w:name="Light Shading Accent 3" w:uiPriority="60"/>
-    <w:lsdException w:name="Light List Accent 3" w:uiPriority="61"/>
-    <w:lsdException w:name="Light Grid Accent 3" w:uiPriority="62"/>
-    <w:lsdException w:name="Medium Shading 1 Accent 3" w:uiPriority="63"/>
-    <w:lsdException w:name="Medium Shading 2 Accent 3" w:uiPriority="64"/>
-    <w:lsdException w:name="Medium List 1 Accent 3" w:uiPriority="65"/>
-    <w:lsdException w:name="Medium List 2 Accent 3" w:uiPriority="66"/>
-    <w:lsdException w:name="Medium Grid 1 Accent 3" w:uiPriority="67"/>
-    <w:lsdException w:name="Medium Grid 2 Accent 3" w:uiPriority="68"/>
-    <w:lsdException w:name="Medium Grid 3 Accent 3" w:uiPriority="69"/>
-    <w:lsdException w:name="Dark List Accent 3" w:uiPriority="70"/>
-    <w:lsdException w:name="Colorful Shading Accent 3" w:uiPriority="71"/>
-    <w:lsdException w:name="Colorful List Accent 3" w:uiPriority="72"/>
-    <w:lsdException w:name="Colorful Grid Accent 3" w:uiPriority="73"/>
-    <w:lsdException w:name="Light Shading Accent 4" w:uiPriority="60"/>
-    <w:lsdException w:name="Light List Accent 4" w:uiPriority="61"/>
-    <w:lsdException w:name="Light Grid Accent 4" w:uiPriority="62"/>
-    <w:lsdException w:name="Medium Shading 1 Accent 4" w:uiPriority="63"/>
-    <w:lsdException w:name="Medium Shading 2 Accent 4" w:uiPriority="64"/>
-    <w:lsdException w:name="Medium List 1 Accent 4" w:uiPriority="65"/>
-    <w:lsdException w:name="Medium List 2 Accent 4" w:uiPriority="66"/>
-    <w:lsdException w:name="Medium Grid 1 Accent 4" w:uiPriority="67"/>
-    <w:lsdException w:name="Medium Grid 2 Accent 4" w:uiPriority="68"/>
-    <w:lsdException w:name="Medium Grid 3 Accent 4" w:uiPriority="69"/>
-    <w:lsdException w:name="Dark List Accent 4" w:uiPriority="70"/>
-    <w:lsdException w:name="Colorful Shading Accent 4" w:uiPriority="71"/>
-    <w:lsdException w:name="Colorful List Accent 4" w:uiPriority="72"/>
-    <w:lsdException w:name="Colorful Grid Accent 4" w:uiPriority="73"/>
-    <w:lsdException w:name="Light Shading Accent 5" w:uiPriority="60"/>
-    <w:lsdException w:name="Light List Accent 5" w:uiPriority="61"/>
-    <w:lsdException w:name="Light Grid Accent 5" w:uiPriority="62"/>
-    <w:lsdException w:name="Medium Shading 1 Accent 5" w:uiPriority="63"/>
-    <w:lsdException w:name="Medium Shading 2 Accent 5" w:uiPriority="64"/>
-    <w:lsdException w:name="Medium List 1 Accent 5" w:uiPriority="65"/>
-    <w:lsdException w:name="Medium List 2 Accent 5" w:uiPriority="66"/>
-    <w:lsdException w:name="Medium Grid 1 Accent 5" w:uiPriority="67"/>
-    <w:lsdException w:name="Medium Grid 2 Accent 5" w:uiPriority="68"/>
-    <w:lsdException w:name="Medium Grid 3 Accent 5" w:uiPriority="69"/>
-    <w:lsdException w:name="Dark List Accent 5" w:uiPriority="70"/>
-    <w:lsdException w:name="Colorful Shading Accent 5" w:uiPriority="71"/>
-    <w:lsdException w:name="Colorful List Accent 5" w:uiPriority="72"/>
-    <w:lsdException w:name="Colorful Grid Accent 5" w:uiPriority="73"/>
-    <w:lsdException w:name="Light Shading Accent 6" w:uiPriority="60"/>
-    <w:lsdException w:name="Light List Accent 6" w:uiPriority="61"/>
-    <w:lsdException w:name="Light Grid Accent 6" w:uiPriority="62"/>
-    <w:lsdException w:name="Medium Shading 1 Accent 6" w:uiPriority="63"/>
-    <w:lsdException w:name="Medium Shading 2 Accent 6" w:uiPriority="64"/>
-    <w:lsdException w:name="Medium List 1 Accent 6" w:uiPriority="65"/>
-    <w:lsdException w:name="Medium List 2 Accent 6" w:uiPriority="66"/>
-    <w:lsdException w:name="Medium Grid 1 Accent 6" w:uiPriority="67"/>
-    <w:lsdException w:name="Medium Grid 2 Accent 6" w:uiPriority="68"/>
-    <w:lsdException w:name="Medium Grid 3 Accent 6" w:uiPriority="69"/>
-    <w:lsdException w:name="Dark List Accent 6" w:uiPriority="70"/>
-    <w:lsdException w:name="Colorful Shading Accent 6" w:uiPriority="71"/>
-    <w:lsdException w:name="Colorful List Accent 6" w:uiPriority="72"/>
-    <w:lsdException w:name="Colorful Grid Accent 6" w:uiPriority="73"/>
-    <w:lsdException w:name="Subtle Emphasis" w:uiPriority="19" w:qFormat="1"/>
-    <w:lsdException w:name="Intense Emphasis" w:uiPriority="21" w:qFormat="1"/>
-    <w:lsdException w:name="Subtle Reference" w:uiPriority="31" w:qFormat="1"/>
-    <w:lsdException w:name="Intense Reference" w:uiPriority="32" w:qFormat="1"/>
-    <w:lsdException w:name="Book Title" w:uiPriority="33" w:qFormat="1"/>
-    <w:lsdException w:name="Bibliography" w:semiHidden="1" w:uiPriority="37" w:unhideWhenUsed="1"/>
-    <w:lsdException w:name="TOC Heading" w:semiHidden="1" w:uiPriority="39" w:unhideWhenUsed="1" w:qFormat="1"/>
-    <w:lsdException w:name="Plain Table 1" w:uiPriority="41"/>
-    <w:lsdException w:name="Plain Table 2" w:uiPriority="42"/>
-    <w:lsdException w:name="Plain Table 3" w:uiPriority="43"/>
-    <w:lsdException w:name="Plain Table 4" w:uiPriority="44"/>
-    <w:lsdException w:name="Plain Table 5" w:uiPriority="45"/>
-    <w:lsdException w:name="Grid Table Light" w:uiPriority="40"/>
-    <w:lsdException w:name="Grid Table 1 Light" w:uiPriority="46"/>
-    <w:lsdException w:name="Grid Table 2" w:uiPriority="47"/>
-    <w:lsdException w:name="Grid Table 3" w:uiPriority="48"/>
-    <w:lsdException w:name="Grid Table 4" w:uiPriority="49"/>
-    <w:lsdException w:name="Grid Table 5 Dark" w:uiPriority="50"/>
-    <w:lsdException w:name="Grid Table 6 Colorful" w:uiPriority="51"/>
-    <w:lsdException w:name="Grid Table 7 Colorful" w:uiPriority="52"/>
-    <w:lsdException w:name="Grid Table 1 Light Accent 1" w:uiPriority="46"/>
-    <w:lsdException w:name="Grid Table 2 Accent 1" w:uiPriority="47"/>
-    <w:lsdException w:name="Grid Table 3 Accent 1" w:uiPriority="48"/>
-    <w:lsdException w:name="Grid Table 4 Accent 1" w:uiPriority="49"/>
-    <w:lsdException w:name="Grid Table 5 Dark Accent 1" w:uiPriority="50"/>
-    <w:lsdException w:name="Grid Table 6 Colorful Accent 1" w:uiPriority="51"/>
-    <w:lsdException w:name="Grid Table 7 Colorful Accent 1" w:uiPriority="52"/>
-    <w:lsdException w:name="Grid Table 1 Light Accent 2" w:uiPriority="46"/>
-    <w:lsdException w:name="Grid Table 2 Accent 2" w:uiPriority="47"/>
-    <w:lsdException w:name="Grid Table 3 Accent 2" w:uiPriority="48"/>
-    <w:lsdException w:name="Grid Table 4 Accent 2" w:uiPriority="49"/>
-    <w:lsdException w:name="Grid Table 5 Dark Accent 2" w:uiPriority="50"/>
-    <w:lsdException w:name="Grid Table 6 Colorful Accent 2" w:uiPriority="51"/>
-    <w:lsdException w:name="Grid Table 7 Colorful Accent 2" w:uiPriority="52"/>
-    <w:lsdException w:name="Grid Table 1 Light Accent 3" w:uiPriority="46"/>
-    <w:lsdException w:name="Grid Table 2 Accent 3" w:uiPriority="47"/>
-    <w:lsdException w:name="Grid Table 3 Accent 3" w:uiPriority="48"/>
-    <w:lsdException w:name="Grid Table 4 Accent 3" w:uiPriority="49"/>
-    <w:lsdException w:name="Grid Table 5 Dark Accent 3" w:uiPriority="50"/>
-    <w:lsdException w:name="Grid Table 6 Colorful Accent 3" w:uiPriority="51"/>
-    <w:lsdException w:name="Grid Table 7 Colorful Accent 3" w:uiPriority="52"/>
-    <w:lsdException w:name="Grid Table 1 Light Accent 4" w:uiPriority="46"/>
-    <w:lsdException w:name="Grid Table 2 Accent 4" w:uiPriority="47"/>
-    <w:lsdException w:name="Grid Table 3 Accent 4" w:uiPriority="48"/>
-    <w:lsdException w:name="Grid Table 4 Accent 4" w:uiPriority="49"/>
-    <w:lsdException w:name="Grid Table 5 Dark Accent 4" w:uiPriority="50"/>
-    <w:lsdException w:name="Grid Table 6 Colorful Accent 4" w:uiPriority="51"/>
-    <w:lsdException w:name="Grid Table 7 Colorful Accent 4" w:uiPriority="52"/>
-    <w:lsdException w:name="Grid Table 1 Light Accent 5" w:uiPriority="46"/>
-    <w:lsdException w:name="Grid Table 2 Accent 5" w:uiPriority="47"/>
-    <w:lsdException w:name="Grid Table 3 Accent 5" w:uiPriority="48"/>
-    <w:lsdException w:name="Grid Table 4 Accent 5" w:uiPriority="49"/>
-    <w:lsdException w:name="Grid Table 5 Dark Accent 5" w:uiPriority="50"/>
-    <w:lsdException w:name="Grid Table 6 Colorful Accent 5" w:uiPriority="51"/>
-    <w:lsdException w:name="Grid Table 7 Colorful Accent 5" w:uiPriority="52"/>
-    <w:lsdException w:name="Grid Table 1 Light Accent 6" w:uiPriority="46"/>
-    <w:lsdException w:name="Grid Table 2 Accent 6" w:uiPriority="47"/>
-    <w:lsdException w:name="Grid Table 3 Accent 6" w:uiPriority="48"/>
-    <w:lsdException w:name="Grid Table 4 Accent 6" w:uiPriority="49"/>
-    <w:lsdException w:name="Grid Table 5 Dark Accent 6" w:uiPriority="50"/>
-    <w:lsdException w:name="Grid Table 6 Colorful Accent 6" w:uiPriority="51"/>
-    <w:lsdException w:name="Grid Table 7 Colorful Accent 6" w:uiPriority="52"/>
-    <w:lsdException w:name="List Table 1 Light" w:uiPriority="46"/>
-    <w:lsdException w:name="List Table 2" w:uiPriority="47"/>
-    <w:lsdException w:name="List Table 3" w:uiPriority="48"/>
-    <w:lsdException w:name="List Table 4" w:uiPriority="49"/>
-    <w:lsdException w:name="List Table 5 Dark" w:uiPriority="50"/>
-    <w:lsdException w:name="List Table 6 Colorful" w:uiPriority="51"/>
-    <w:lsdException w:name="List Table 7 Colorful" w:uiPriority="52"/>
-    <w:lsdException w:name="List Table 1 Light Accent 1" w:uiPriority="46"/>
-    <w:lsdException w:name="List Table 2 Accent 1" w:uiPriority="47"/>
-    <w:lsdException w:name="List Table 3 Accent 1" w:uiPriority="48"/>
-    <w:lsdException w:name="List Table 4 Accent 1" w:uiPriority="49"/>
-    <w:lsdException w:name="List Table 5 Dark Accent 1" w:uiPriority="50"/>
-    <w:lsdException w:name="List Table 6 Colorful Accent 1" w:uiPriority="51"/>
-    <w:lsdException w:name="List Table 7 Colorful Accent 1" w:uiPriority="52"/>
-    <w:lsdException w:name="List Table 1 Light Accent 2" w:uiPriority="46"/>
-    <w:lsdException w:name="List Table 2 Accent 2" w:uiPriority="47"/>
-    <w:lsdException w:name="List Table 3 Accent 2" w:uiPriority="48"/>
-    <w:lsdException w:name="List Table 4 Accent 2" w:uiPriority="49"/>
-    <w:lsdException w:name="List Table 5 Dark Accent 2" w:uiPriority="50"/>
-    <w:lsdException w:name="List Table 6 Colorful Accent 2" w:uiPriority="51"/>
-    <w:lsdException w:name="List Table 7 Colorful Accent 2" w:uiPriority="52"/>
-    <w:lsdException w:name="List Table 1 Light Accent 3" w:uiPriority="46"/>
-    <w:lsdException w:name="List Table 2 Accent 3" w:uiPriority="47"/>
-    <w:lsdException w:name="List Table 3 Accent 3" w:uiPriority="48"/>
-    <w:lsdException w:name="List Table 4 Accent 3" w:uiPriority="49"/>
-    <w:lsdException w:name="List Table 5 Dark Accent 3" w:uiPriority="50"/>
-    <w:lsdException w:name="List Table 6 Colorful Accent 3" w:uiPriority="51"/>
-    <w:lsdException w:name="List Table 7 Colorful Accent 3" w:uiPriority="52"/>
-    <w:lsdException w:name="List Table 1 Light Accent 4" w:uiPriority="46"/>
-    <w:lsdException w:name="List Table 2 Accent 4" w:uiPriority="47"/>
-    <w:lsdException w:name="List Table 3 Accent 4" w:uiPriority="48"/>
-    <w:lsdException w:name="List Table 4 Accent 4" w:uiPriority="49"/>
-    <w:lsdException w:name="List Table 5 Dark Accent 4" w:uiPriority="50"/>
-    <w:lsdException w:name="List Table 6 Colorful Accent 4" w:uiPriority="51"/>
-    <w:lsdException w:name="List Table 7 Colorful Accent 4" w:uiPriority="52"/>
-    <w:lsdException w:name="List Table 1 Light Accent 5" w:uiPriority="46"/>
-    <w:lsdException w:name="List Table 2 Accent 5" w:uiPriority="47"/>
-    <w:lsdException w:name="List Table 3 Accent 5" w:uiPriority="48"/>
-    <w:lsdException w:name="List Table 4 Accent 5" w:uiPriority="49"/>
-    <w:lsdException w:name="List Table 5 Dark Accent 5" w:uiPriority="50"/>
-    <w:lsdException w:name="List Table 6 Colorful Accent 5" w:uiPriority="51"/>
-    <w:lsdException w:name="List Table 7 Colorful Accent 5" w:uiPriority="52"/>
-    <w:lsdException w:name="List Table 1 Light Accent 6" w:uiPriority="46"/>
-    <w:lsdException w:name="List Table 2 Accent 6" w:uiPriority="47"/>
-    <w:lsdException w:name="List Table 3 Accent 6" w:uiPriority="48"/>
-    <w:lsdException w:name="List Table 4 Accent 6" w:uiPriority="49"/>
-    <w:lsdException w:name="List Table 5 Dark Accent 6" w:uiPriority="50"/>
-    <w:lsdException w:name="List Table 6 Colorful Accent 6" w:uiPriority="51"/>
-    <w:lsdException w:name="List Table 7 Colorful Accent 6" w:uiPriority="52"/>
-    <w:lsdException w:name="Mention" w:semiHidden="1" w:unhideWhenUsed="1"/>
-    <w:lsdException w:name="Smart Hyperlink" w:semiHidden="1" w:unhideWhenUsed="1"/>
-    <w:lsdException w:name="Hashtag" w:semiHidden="1" w:unhideWhenUsed="1"/>
-    <w:lsdException w:name="Unresolved Mention" w:semiHidden="1" w:unhideWhenUsed="1"/>
-    <w:lsdException w:name="Smart Link" w:semiHidden="1" w:unhideWhenUsed="1"/>
+  <w:latentStyles w:defLockedState="0" w:defUIPriority="99" w:defSemiHidden="1" w:defUnhideWhenUsed="1" w:defQFormat="0" w:count="267">
+    <w:lsdException w:name="Normal" w:semiHidden="0" w:uiPriority="0" w:unhideWhenUsed="0" w:qFormat="1"/>
+    <w:lsdException w:name="heading 1" w:semiHidden="0" w:uiPriority="9" w:unhideWhenUsed="0" w:qFormat="1"/>
+    <w:lsdException w:name="heading 2" w:uiPriority="9" w:qFormat="1"/>
+    <w:lsdException w:name="heading 3" w:uiPriority="9" w:qFormat="1"/>
+    <w:lsdException w:name="heading 4" w:uiPriority="9" w:qFormat="1"/>
+    <w:lsdException w:name="heading 5" w:uiPriority="9" w:qFormat="1"/>
+    <w:lsdException w:name="heading 6" w:uiPriority="9" w:qFormat="1"/>
+    <w:lsdException w:name="heading 7" w:uiPriority="9" w:qFormat="1"/>
+    <w:lsdException w:name="heading 8" w:uiPriority="9" w:qFormat="1"/>
+    <w:lsdException w:name="heading 9" w:uiPriority="9" w:qFormat="1"/>
+    <w:lsdException w:name="toc 1" w:uiPriority="39"/>
+    <w:lsdException w:name="toc 2" w:uiPriority="39"/>
+    <w:lsdException w:name="toc 3" w:uiPriority="39"/>
+    <w:lsdException w:name="toc 4" w:uiPriority="39"/>
+    <w:lsdException w:name="toc 5" w:uiPriority="39"/>
+    <w:lsdException w:name="toc 6" w:uiPriority="39"/>
+    <w:lsdException w:name="toc 7" w:uiPriority="39"/>
+    <w:lsdException w:name="toc 8" w:uiPriority="39"/>
+    <w:lsdException w:name="toc 9" w:uiPriority="39"/>
+    <w:lsdException w:name="caption" w:uiPriority="35" w:qFormat="1"/>
+    <w:lsdException w:name="Title" w:semiHidden="0" w:uiPriority="10" w:unhideWhenUsed="0" w:qFormat="1"/>
+    <w:lsdException w:name="Default Paragraph Font" w:uiPriority="1"/>
+    <w:lsdException w:name="Subtitle" w:semiHidden="0" w:uiPriority="11" w:unhideWhenUsed="0" w:qFormat="1"/>
+    <w:lsdException w:name="Strong" w:semiHidden="0" w:uiPriority="22" w:unhideWhenUsed="0" w:qFormat="1"/>
+    <w:lsdException w:name="Emphasis" w:semiHidden="0" w:uiPriority="20" w:unhideWhenUsed="0" w:qFormat="1"/>
+    <w:lsdException w:name="Table Grid" w:semiHidden="0" w:uiPriority="59" w:unhideWhenUsed="0"/>
+    <w:lsdException w:name="Placeholder Text" w:unhideWhenUsed="0"/>
+    <w:lsdException w:name="No Spacing" w:semiHidden="0" w:uiPriority="1" w:unhideWhenUsed="0" w:qFormat="1"/>
+    <w:lsdException w:name="Light Shading" w:semiHidden="0" w:uiPriority="60" w:unhideWhenUsed="0"/>
+    <w:lsdException w:name="Light List" w:semiHidden="0" w:uiPriority="61" w:unhideWhenUsed="0"/>
+    <w:lsdException w:name="Light Grid" w:semiHidden="0" w:uiPriority="62" w:unhideWhenUsed="0"/>
+    <w:lsdException w:name="Medium Shading 1" w:semiHidden="0" w:uiPriority="63" w:unhideWhenUsed="0"/>
+    <w:lsdException w:name="Medium Shading 2" w:semiHidden="0" w:uiPriority="64" w:unhideWhenUsed="0"/>
+    <w:lsdException w:name="Medium List 1" w:semiHidden="0" w:uiPriority="65" w:unhideWhenUsed="0"/>
+    <w:lsdException w:name="Medium List 2" w:semiHidden="0" w:uiPriority="66" w:unhideWhenUsed="0"/>
+    <w:lsdException w:name="Medium Grid 1" w:semiHidden="0" w:uiPriority="67" w:unhideWhenUsed="0"/>
+    <w:lsdException w:name="Medium Grid 2" w:semiHidden="0" w:uiPriority="68" w:unhideWhenUsed="0"/>
+    <w:lsdException w:name="Medium Grid 3" w:semiHidden="0" w:uiPriority="69" w:unhideWhenUsed="0"/>
+    <w:lsdException w:name="Dark List" w:semiHidden="0" w:uiPriority="70" w:unhideWhenUsed="0"/>
+    <w:lsdException w:name="Colorful Shading" w:semiHidden="0" w:uiPriority="71" w:unhideWhenUsed="0"/>
+    <w:lsdException w:name="Colorful List" w:semiHidden="0" w:uiPriority="72" w:unhideWhenUsed="0"/>
+    <w:lsdException w:name="Colorful Grid" w:semiHidden="0" w:uiPriority="73" w:unhideWhenUsed="0"/>
+    <w:lsdException w:name="Light Shading Accent 1" w:semiHidden="0" w:uiPriority="60" w:unhideWhenUsed="0"/>
+    <w:lsdException w:name="Light List Accent 1" w:semiHidden="0" w:uiPriority="61" w:unhideWhenUsed="0"/>
+    <w:lsdException w:name="Light Grid Accent 1" w:semiHidden="0" w:uiPriority="62" w:unhideWhenUsed="0"/>
+    <w:lsdException w:name="Medium Shading 1 Accent 1" w:semiHidden="0" w:uiPriority="63" w:unhideWhenUsed="0"/>
+    <w:lsdException w:name="Medium Shading 2 Accent 1" w:semiHidden="0" w:uiPriority="64" w:unhideWhenUsed="0"/>
+    <w:lsdException w:name="Medium List 1 Accent 1" w:semiHidden="0" w:uiPriority="65" w:unhideWhenUsed="0"/>
+    <w:lsdException w:name="Revision" w:unhideWhenUsed="0"/>
+    <w:lsdException w:name="List Paragraph" w:semiHidden="0" w:uiPriority="34" w:unhideWhenUsed="0" w:qFormat="1"/>
+    <w:lsdException w:name="Quote" w:semiHidden="0" w:uiPriority="29" w:unhideWhenUsed="0" w:qFormat="1"/>
+    <w:lsdException w:name="Intense Quote" w:semiHidden="0" w:uiPriority="30" w:unhideWhenUsed="0" w:qFormat="1"/>
+    <w:lsdException w:name="Medium List 2 Accent 1" w:semiHidden="0" w:uiPriority="66" w:unhideWhenUsed="0"/>
+    <w:lsdException w:name="Medium Grid 1 Accent 1" w:semiHidden="0" w:uiPriority="67" w:unhideWhenUsed="0"/>
+    <w:lsdException w:name="Medium Grid 2 Accent 1" w:semiHidden="0" w:uiPriority="68" w:unhideWhenUsed="0"/>
+    <w:lsdException w:name="Medium Grid 3 Accent 1" w:semiHidden="0" w:uiPriority="69" w:unhideWhenUsed="0"/>
+    <w:lsdException w:name="Dark List Accent 1" w:semiHidden="0" w:uiPriority="70" w:unhideWhenUsed="0"/>
+    <w:lsdException w:name="Colorful Shading Accent 1" w:semiHidden="0" w:uiPriority="71" w:unhideWhenUsed="0"/>
+    <w:lsdException w:name="Colorful List Accent 1" w:semiHidden="0" w:uiPriority="72" w:unhideWhenUsed="0"/>
+    <w:lsdException w:name="Colorful Grid Accent 1" w:semiHidden="0" w:uiPriority="73" w:unhideWhenUsed="0"/>
+    <w:lsdException w:name="Light Shading Accent 2" w:semiHidden="0" w:uiPriority="60" w:unhideWhenUsed="0"/>
+    <w:lsdException w:name="Light List Accent 2" w:semiHidden="0" w:uiPriority="61" w:unhideWhenUsed="0"/>
+    <w:lsdException w:name="Light Grid Accent 2" w:semiHidden="0" w:uiPriority="62" w:unhideWhenUsed="0"/>
+    <w:lsdException w:name="Medium Shading 1 Accent 2" w:semiHidden="0" w:uiPriority="63" w:unhideWhenUsed="0"/>
+    <w:lsdException w:name="Medium Shading 2 Accent 2" w:semiHidden="0" w:uiPriority="64" w:unhideWhenUsed="0"/>
+    <w:lsdException w:name="Medium List 1 Accent 2" w:semiHidden="0" w:uiPriority="65" w:unhideWhenUsed="0"/>
+    <w:lsdException w:name="Medium List 2 Accent 2" w:semiHidden="0" w:uiPriority="66" w:unhideWhenUsed="0"/>
+    <w:lsdException w:name="Medium Grid 1 Accent 2" w:semiHidden="0" w:uiPriority="67" w:unhideWhenUsed="0"/>
+    <w:lsdException w:name="Medium Grid 2 Accent 2" w:semiHidden="0" w:uiPriority="68" w:unhideWhenUsed="0"/>
+    <w:lsdException w:name="Medium Grid 3 Accent 2" w:semiHidden="0" w:uiPriority="69" w:unhideWhenUsed="0"/>
+    <w:lsdException w:name="Dark List Accent 2" w:semiHidden="0" w:uiPriority="70" w:unhideWhenUsed="0"/>
+    <w:lsdException w:name="Colorful Shading Accent 2" w:semiHidden="0" w:uiPriority="71" w:unhideWhenUsed="0"/>
+    <w:lsdException w:name="Colorful List Accent 2" w:semiHidden="0" w:uiPriority="72" w:unhideWhenUsed="0"/>
+    <w:lsdException w:name="Colorful Grid Accent 2" w:semiHidden="0" w:uiPriority="73" w:unhideWhenUsed="0"/>
+    <w:lsdException w:name="Light Shading Accent 3" w:semiHidden="0" w:uiPriority="60" w:unhideWhenUsed="0"/>
+    <w:lsdException w:name="Light List Accent 3" w:semiHidden="0" w:uiPriority="61" w:unhideWhenUsed="0"/>
+    <w:lsdException w:name="Light Grid Accent 3" w:semiHidden="0" w:uiPriority="62" w:unhideWhenUsed="0"/>
+    <w:lsdException w:name="Medium Shading 1 Accent 3" w:semiHidden="0" w:uiPriority="63" w:unhideWhenUsed="0"/>
+    <w:lsdException w:name="Medium Shading 2 Accent 3" w:semiHidden="0" w:uiPriority="64" w:unhideWhenUsed="0"/>
+    <w:lsdException w:name="Medium List 1 Accent 3" w:semiHidden="0" w:uiPriority="65" w:unhideWhenUsed="0"/>
+    <w:lsdException w:name="Medium List 2 Accent 3" w:semiHidden="0" w:uiPriority="66" w:unhideWhenUsed="0"/>
+    <w:lsdException w:name="Medium Grid 1 Accent 3" w:semiHidden="0" w:uiPriority="67" w:unhideWhenUsed="0"/>
+    <w:lsdException w:name="Medium Grid 2 Accent 3" w:semiHidden="0" w:uiPriority="68" w:unhideWhenUsed="0"/>
+    <w:lsdException w:name="Medium Grid 3 Accent 3" w:semiHidden="0" w:uiPriority="69" w:unhideWhenUsed="0"/>
+    <w:lsdException w:name="Dark List Accent 3" w:semiHidden="0" w:uiPriority="70" w:unhideWhenUsed="0"/>
+    <w:lsdException w:name="Colorful Shading Accent 3" w:semiHidden="0" w:uiPriority="71" w:unhideWhenUsed="0"/>
+    <w:lsdException w:name="Colorful List Accent 3" w:semiHidden="0" w:uiPriority="72" w:unhideWhenUsed="0"/>
+    <w:lsdException w:name="Colorful Grid Accent 3" w:semiHidden="0" w:uiPriority="73" w:unhideWhenUsed="0"/>
+    <w:lsdException w:name="Light Shading Accent 4" w:semiHidden="0" w:uiPriority="60" w:unhideWhenUsed="0"/>
+    <w:lsdException w:name="Light List Accent 4" w:semiHidden="0" w:uiPriority="61" w:unhideWhenUsed="0"/>
+    <w:lsdException w:name="Light Grid Accent 4" w:semiHidden="0" w:uiPriority="62" w:unhideWhenUsed="0"/>
+    <w:lsdException w:name="Medium Shading 1 Accent 4" w:semiHidden="0" w:uiPriority="63" w:unhideWhenUsed="0"/>
+    <w:lsdException w:name="Medium Shading 2 Accent 4" w:semiHidden="0" w:uiPriority="64" w:unhideWhenUsed="0"/>
+    <w:lsdException w:name="Medium List 1 Accent 4" w:semiHidden="0" w:uiPriority="65" w:unhideWhenUsed="0"/>
+    <w:lsdException w:name="Medium List 2 Accent 4" w:semiHidden="0" w:uiPriority="66" w:unhideWhenUsed="0"/>
+    <w:lsdException w:name="Medium Grid 1 Accent 4" w:semiHidden="0" w:uiPriority="67" w:unhideWhenUsed="0"/>
+    <w:lsdException w:name="Medium Grid 2 Accent 4" w:semiHidden="0" w:uiPriority="68" w:unhideWhenUsed="0"/>
+    <w:lsdException w:name="Medium Grid 3 Accent 4" w:semiHidden="0" w:uiPriority="69" w:unhideWhenUsed="0"/>
+    <w:lsdException w:name="Dark List Accent 4" w:semiHidden="0" w:uiPriority="70" w:unhideWhenUsed="0"/>
+    <w:lsdException w:name="Colorful Shading Accent 4" w:semiHidden="0" w:uiPriority="71" w:unhideWhenUsed="0"/>
+    <w:lsdException w:name="Colorful List Accent 4" w:semiHidden="0" w:uiPriority="72" w:unhideWhenUsed="0"/>
+    <w:lsdException w:name="Colorful Grid Accent 4" w:semiHidden="0" w:uiPriority="73" w:unhideWhenUsed="0"/>
+    <w:lsdException w:name="Light Shading Accent 5" w:semiHidden="0" w:uiPriority="60" w:unhideWhenUsed="0"/>
+    <w:lsdException w:name="Light List Accent 5" w:semiHidden="0" w:uiPriority="61" w:unhideWhenUsed="0"/>
+    <w:lsdException w:name="Light Grid Accent 5" w:semiHidden="0" w:uiPriority="62" w:unhideWhenUsed="0"/>
+    <w:lsdException w:name="Medium Shading 1 Accent 5" w:semiHidden="0" w:uiPriority="63" w:unhideWhenUsed="0"/>
+    <w:lsdException w:name="Medium Shading 2 Accent 5" w:semiHidden="0" w:uiPriority="64" w:unhideWhenUsed="0"/>
+    <w:lsdException w:name="Medium List 1 Accent 5" w:semiHidden="0" w:uiPriority="65" w:unhideWhenUsed="0"/>
+    <w:lsdException w:name="Medium List 2 Accent 5" w:semiHidden="0" w:uiPriority="66" w:unhideWhenUsed="0"/>
+    <w:lsdException w:name="Medium Grid 1 Accent 5" w:semiHidden="0" w:uiPriority="67" w:unhideWhenUsed="0"/>
+    <w:lsdException w:name="Medium Grid 2 Accent 5" w:semiHidden="0" w:uiPriority="68" w:unhideWhenUsed="0"/>
+    <w:lsdException w:name="Medium Grid 3 Accent 5" w:semiHidden="0" w:uiPriority="69" w:unhideWhenUsed="0"/>
+    <w:lsdException w:name="Dark List Accent 5" w:semiHidden="0" w:uiPriority="70" w:unhideWhenUsed="0"/>
+    <w:lsdException w:name="Colorful Shading Accent 5" w:semiHidden="0" w:uiPriority="71" w:unhideWhenUsed="0"/>
+    <w:lsdException w:name="Colorful List Accent 5" w:semiHidden="0" w:uiPriority="72" w:unhideWhenUsed="0"/>
+    <w:lsdException w:name="Colorful Grid Accent 5" w:semiHidden="0" w:uiPriority="73" w:unhideWhenUsed="0"/>
+    <w:lsdException w:name="Light Shading Accent 6" w:semiHidden="0" w:uiPriority="60" w:unhideWhenUsed="0"/>
+    <w:lsdException w:name="Light List Accent 6" w:semiHidden="0" w:uiPriority="61" w:unhideWhenUsed="0"/>
+    <w:lsdException w:name="Light Grid Accent 6" w:semiHidden="0" w:uiPriority="62" w:unhideWhenUsed="0"/>
+    <w:lsdException w:name="Medium Shading 1 Accent 6" w:semiHidden="0" w:uiPriority="63" w:unhideWhenUsed="0"/>
+    <w:lsdException w:name="Medium Shading 2 Accent 6" w:semiHidden="0" w:uiPriority="64" w:unhideWhenUsed="0"/>
+    <w:lsdException w:name="Medium List 1 Accent 6" w:semiHidden="0" w:uiPriority="65" w:unhideWhenUsed="0"/>
+    <w:lsdException w:name="Medium List 2 Accent 6" w:semiHidden="0" w:uiPriority="66" w:unhideWhenUsed="0"/>
+    <w:lsdException w:name="Medium Grid 1 Accent 6" w:semiHidden="0" w:uiPriority="67" w:unhideWhenUsed="0"/>
+    <w:lsdException w:name="Medium Grid 2 Accent 6" w:semiHidden="0" w:uiPriority="68" w:unhideWhenUsed="0"/>
+    <w:lsdException w:name="Medium Grid 3 Accent 6" w:semiHidden="0" w:uiPriority="69" w:unhideWhenUsed="0"/>
+    <w:lsdException w:name="Dark List Accent 6" w:semiHidden="0" w:uiPriority="70" w:unhideWhenUsed="0"/>
+    <w:lsdException w:name="Colorful Shading Accent 6" w:semiHidden="0" w:uiPriority="71" w:unhideWhenUsed="0"/>
+    <w:lsdException w:name="Colorful List Accent 6" w:semiHidden="0" w:uiPriority="72" w:unhideWhenUsed="0"/>
+    <w:lsdException w:name="Colorful Grid Accent 6" w:semiHidden="0" w:uiPriority="73" w:unhideWhenUsed="0"/>
+    <w:lsdException w:name="Subtle Emphasis" w:semiHidden="0" w:uiPriority="19" w:unhideWhenUsed="0" w:qFormat="1"/>
+    <w:lsdException w:name="Intense Emphasis" w:semiHidden="0" w:uiPriority="21" w:unhideWhenUsed="0" w:qFormat="1"/>
+    <w:lsdException w:name="Subtle Reference" w:semiHidden="0" w:uiPriority="31" w:unhideWhenUsed="0" w:qFormat="1"/>
+    <w:lsdException w:name="Intense Reference" w:semiHidden="0" w:uiPriority="32" w:unhideWhenUsed="0" w:qFormat="1"/>
+    <w:lsdException w:name="Book Title" w:semiHidden="0" w:uiPriority="33" w:unhideWhenUsed="0" w:qFormat="1"/>
+    <w:lsdException w:name="Bibliography" w:uiPriority="37"/>
+    <w:lsdException w:name="TOC Heading" w:uiPriority="39" w:qFormat="1"/>
   </w:latentStyles>
   <w:style w:type="paragraph" w:default="1" w:styleId="Normal">
     <w:name w:val="Normal"/>
@@ -6612,6 +6355,7 @@
     <w:uiPriority w:val="99"/>
     <w:semiHidden/>
     <w:unhideWhenUsed/>
+    <w:qFormat/>
     <w:tblPr>
       <w:tblInd w:w="0" w:type="dxa"/>
       <w:tblCellMar>
@@ -6985,7 +6729,7 @@
 </file>
 
 <file path=customXml/itemProps1.xml><?xml version="1.0" encoding="utf-8"?>
-<ds:datastoreItem xmlns:ds="http://schemas.openxmlformats.org/officeDocument/2006/customXml" ds:itemID="{467B5CFE-DB5C-4A2B-BDCF-3F3DCD83A20E}">
+<ds:datastoreItem xmlns:ds="http://schemas.openxmlformats.org/officeDocument/2006/customXml" ds:itemID="{21D103D7-5653-42A2-AF2F-EB86DCB75908}">
   <ds:schemaRefs>
     <ds:schemaRef ds:uri="http://schemas.openxmlformats.org/officeDocument/2006/bibliography"/>
   </ds:schemaRefs>

</xml_diff>